<commit_message>
En la carta se agrego fecha del domingo
</commit_message>
<xml_diff>
--- a/Carta.docx
+++ b/Carta.docx
@@ -8,6 +8,11 @@
       </w:r>
       <w:r>
         <w:t>, ahora hay diferencia otra vez.</w:t>
+      </w:r>
+    </w:p>
+    <w:p>
+      <w:r>
+        <w:t xml:space="preserve">Es Domingo 8 de Agosto, ya casi 9 de Agosto. </w:t>
       </w:r>
     </w:p>
     <w:sectPr>

</xml_diff>